<commit_message>
Documentação tecnica e dev
</commit_message>
<xml_diff>
--- a/projetos/eleyntia/documentos/Documentação Técnica SESI_SENAI (1).docx
+++ b/projetos/eleyntia/documentos/Documentação Técnica SESI_SENAI (1).docx
@@ -284,25 +284,50 @@
           <w:tcPr>
             <w:tcW w:w="1838" w:type="dxa"/>
           </w:tcPr>
-          <w:p/>
+          <w:p>
+            <w:pPr>
+              <w:jc w:val="center"/>
+            </w:pPr>
+            <w:r>
+              <w:t>20/09/2023</w:t>
+            </w:r>
+          </w:p>
         </w:tc>
         <w:tc>
           <w:tcPr>
             <w:tcW w:w="1701" w:type="dxa"/>
           </w:tcPr>
-          <w:p/>
+          <w:p>
+            <w:pPr>
+              <w:jc w:val="center"/>
+            </w:pPr>
+            <w:r>
+              <w:t>V1.2</w:t>
+            </w:r>
+          </w:p>
         </w:tc>
         <w:tc>
           <w:tcPr>
             <w:tcW w:w="3260" w:type="dxa"/>
           </w:tcPr>
-          <w:p/>
+          <w:p>
+            <w:r>
+              <w:t>Continuação da documentação</w:t>
+            </w:r>
+          </w:p>
         </w:tc>
         <w:tc>
           <w:tcPr>
             <w:tcW w:w="2410" w:type="dxa"/>
           </w:tcPr>
-          <w:p/>
+          <w:p>
+            <w:pPr>
+              <w:jc w:val="center"/>
+            </w:pPr>
+            <w:r>
+              <w:t>Talita Palomo</w:t>
+            </w:r>
+          </w:p>
         </w:tc>
       </w:tr>
       <w:tr>
@@ -1490,7 +1515,19 @@
         <w:rPr>
           <w:rStyle w:val="normaltextrun"/>
         </w:rPr>
-        <w:t>projeto, as métricas aplicadas, os objetivos das iterações, o cronograma e os produtos do</w:t>
+        <w:t>projeto, as métricas aplicadas, os objetivos das i</w:t>
+      </w:r>
+      <w:r>
+        <w:rPr>
+          <w:rStyle w:val="normaltextrun"/>
+        </w:rPr>
+        <w:t>n</w:t>
+      </w:r>
+      <w:r>
+        <w:rPr>
+          <w:rStyle w:val="normaltextrun"/>
+        </w:rPr>
+        <w:t>terações, o cronograma e os produtos do</w:t>
       </w:r>
       <w:r>
         <w:rPr>
@@ -1641,7 +1678,47 @@
           <w:szCs w:val="20"/>
           <w:lang w:eastAsia="pt-BR"/>
         </w:rPr>
-        <w:t xml:space="preserve">Como nosso site é baseado no universo nosso fundo tem haver com o tema. Temos também 7 locais na Landing Page (home, sobre, ferramentas, produtos, </w:t>
+        <w:t xml:space="preserve">Como nosso site é baseado no universo nosso fundo tem haver com o tema. Temos também 7 locais na </w:t>
+      </w:r>
+      <w:proofErr w:type="spellStart"/>
+      <w:r>
+        <w:rPr>
+          <w:rFonts w:eastAsia="Times New Roman" w:cs="Times New Roman"/>
+          <w:iCs/>
+          <w:szCs w:val="20"/>
+          <w:lang w:eastAsia="pt-BR"/>
+        </w:rPr>
+        <w:t>Landing</w:t>
+      </w:r>
+      <w:proofErr w:type="spellEnd"/>
+      <w:r>
+        <w:rPr>
+          <w:rFonts w:eastAsia="Times New Roman" w:cs="Times New Roman"/>
+          <w:iCs/>
+          <w:szCs w:val="20"/>
+          <w:lang w:eastAsia="pt-BR"/>
+        </w:rPr>
+        <w:t xml:space="preserve"> Page (home, </w:t>
+      </w:r>
+      <w:proofErr w:type="gramStart"/>
+      <w:r>
+        <w:rPr>
+          <w:rFonts w:eastAsia="Times New Roman" w:cs="Times New Roman"/>
+          <w:iCs/>
+          <w:szCs w:val="20"/>
+          <w:lang w:eastAsia="pt-BR"/>
+        </w:rPr>
+        <w:t>sobre, ferramentas</w:t>
+      </w:r>
+      <w:proofErr w:type="gramEnd"/>
+      <w:r>
+        <w:rPr>
+          <w:rFonts w:eastAsia="Times New Roman" w:cs="Times New Roman"/>
+          <w:iCs/>
+          <w:szCs w:val="20"/>
+          <w:lang w:eastAsia="pt-BR"/>
+        </w:rPr>
+        <w:t xml:space="preserve">, produtos, </w:t>
       </w:r>
       <w:r>
         <w:rPr>
@@ -1677,7 +1754,7 @@
           <w:szCs w:val="20"/>
           <w:lang w:eastAsia="pt-BR"/>
         </w:rPr>
-        <w:t>. Ferramentas diz sobre algumas funções que o nosso produto faz, como ver os eventos astrológicos mais próximos. Produtos mostra nossas 3 listas. A página de login é para as pessoas que já tem um</w:t>
+        <w:t>. Ferramentas diz sobre algumas funções que o nosso produto faz, como ver os eventos astrológicos mais próximos. Produtos mostra nossas 3 listas</w:t>
       </w:r>
       <w:r>
         <w:rPr>
@@ -1686,25 +1763,7 @@
           <w:szCs w:val="20"/>
           <w:lang w:eastAsia="pt-BR"/>
         </w:rPr>
-        <w:t xml:space="preserve"> cadastro </w:t>
-      </w:r>
-      <w:r>
-        <w:rPr>
-          <w:rFonts w:eastAsia="Times New Roman" w:cs="Times New Roman"/>
-          <w:iCs/>
-          <w:szCs w:val="20"/>
-          <w:lang w:eastAsia="pt-BR"/>
-        </w:rPr>
-        <w:t>no site e a de cadastro é para criar uma</w:t>
-      </w:r>
-      <w:r>
-        <w:rPr>
-          <w:rFonts w:eastAsia="Times New Roman" w:cs="Times New Roman"/>
-          <w:iCs/>
-          <w:szCs w:val="20"/>
-          <w:lang w:eastAsia="pt-BR"/>
-        </w:rPr>
-        <w:t xml:space="preserve"> conta</w:t>
+        <w:t>, e clicando em cada um, ele te direciona para o login e cadastra-se referente aquela lista</w:t>
       </w:r>
       <w:r>
         <w:rPr>
@@ -2300,10 +2359,24 @@
           <w:p>
             <w:pPr>
               <w:spacing w:before="120" w:after="120"/>
-              <w:rPr>
-                <w:lang w:eastAsia="pt-BR"/>
-              </w:rPr>
-            </w:pPr>
+              <w:jc w:val="center"/>
+              <w:rPr>
+                <w:lang w:eastAsia="pt-BR"/>
+              </w:rPr>
+            </w:pPr>
+            <w:r>
+              <w:rPr>
+                <w:lang w:eastAsia="pt-BR"/>
+              </w:rPr>
+              <w:t>3</w:t>
+            </w:r>
+            <w:r>
+              <w:rPr>
+                <w:sz w:val="26"/>
+                <w:lang w:eastAsia="pt-BR"/>
+              </w:rPr>
+              <w:t>º</w:t>
+            </w:r>
           </w:p>
         </w:tc>
         <w:tc>
@@ -2319,11 +2392,18 @@
           <w:p>
             <w:pPr>
               <w:spacing w:before="120" w:after="120"/>
+              <w:jc w:val="center"/>
               <w:cnfStyle w:val="000000100000" w:firstRow="0" w:lastRow="0" w:firstColumn="0" w:lastColumn="0" w:oddVBand="0" w:evenVBand="0" w:oddHBand="1" w:evenHBand="0" w:firstRowFirstColumn="0" w:firstRowLastColumn="0" w:lastRowFirstColumn="0" w:lastRowLastColumn="0"/>
               <w:rPr>
                 <w:lang w:eastAsia="pt-BR"/>
               </w:rPr>
             </w:pPr>
+            <w:r>
+              <w:rPr>
+                <w:lang w:eastAsia="pt-BR"/>
+              </w:rPr>
+              <w:t>170 Horas</w:t>
+            </w:r>
           </w:p>
         </w:tc>
         <w:tc>
@@ -2339,11 +2419,88 @@
           <w:p>
             <w:pPr>
               <w:spacing w:before="120" w:after="120"/>
+              <w:jc w:val="center"/>
               <w:cnfStyle w:val="000000100000" w:firstRow="0" w:lastRow="0" w:firstColumn="0" w:lastColumn="0" w:oddVBand="0" w:evenVBand="0" w:oddHBand="1" w:evenHBand="0" w:firstRowFirstColumn="0" w:firstRowLastColumn="0" w:lastRowFirstColumn="0" w:lastRowLastColumn="0"/>
               <w:rPr>
                 <w:lang w:eastAsia="pt-BR"/>
               </w:rPr>
             </w:pPr>
+            <w:r>
+              <w:rPr>
+                <w:lang w:eastAsia="pt-BR"/>
+              </w:rPr>
+              <w:t xml:space="preserve">Nosso objetivo foi criar a página inicial de nossa lista, replicando no código o nosso </w:t>
+            </w:r>
+            <w:proofErr w:type="spellStart"/>
+            <w:r>
+              <w:rPr>
+                <w:lang w:eastAsia="pt-BR"/>
+              </w:rPr>
+              <w:t>wire</w:t>
+            </w:r>
+            <w:proofErr w:type="spellEnd"/>
+            <w:r>
+              <w:rPr>
+                <w:lang w:eastAsia="pt-BR"/>
+              </w:rPr>
+              <w:t xml:space="preserve"> frame, integrando funcionalidade ao menu lateral e ao</w:t>
+            </w:r>
+            <w:r>
+              <w:rPr>
+                <w:lang w:eastAsia="pt-BR"/>
+              </w:rPr>
+              <w:t>s</w:t>
+            </w:r>
+            <w:r>
+              <w:rPr>
+                <w:lang w:eastAsia="pt-BR"/>
+              </w:rPr>
+              <w:t xml:space="preserve"> moda</w:t>
+            </w:r>
+            <w:r>
+              <w:rPr>
+                <w:lang w:eastAsia="pt-BR"/>
+              </w:rPr>
+              <w:t>is</w:t>
+            </w:r>
+            <w:r>
+              <w:rPr>
+                <w:lang w:eastAsia="pt-BR"/>
+              </w:rPr>
+              <w:t xml:space="preserve"> referente</w:t>
+            </w:r>
+            <w:r>
+              <w:rPr>
+                <w:lang w:eastAsia="pt-BR"/>
+              </w:rPr>
+              <w:t>s</w:t>
+            </w:r>
+            <w:r>
+              <w:rPr>
+                <w:lang w:eastAsia="pt-BR"/>
+              </w:rPr>
+              <w:t xml:space="preserve"> a criação de tarefas</w:t>
+            </w:r>
+            <w:r>
+              <w:rPr>
+                <w:lang w:eastAsia="pt-BR"/>
+              </w:rPr>
+              <w:t xml:space="preserve"> e </w:t>
+            </w:r>
+            <w:proofErr w:type="spellStart"/>
+            <w:r>
+              <w:rPr>
+                <w:lang w:eastAsia="pt-BR"/>
+              </w:rPr>
+              <w:t>check-list</w:t>
+            </w:r>
+            <w:proofErr w:type="spellEnd"/>
+            <w:r>
+              <w:rPr>
+                <w:lang w:eastAsia="pt-BR"/>
+              </w:rPr>
+              <w:t>.</w:t>
+            </w:r>
           </w:p>
         </w:tc>
       </w:tr>
@@ -2732,6 +2889,7 @@
               <w:rPr>
                 <w:lang w:eastAsia="pt-BR"/>
               </w:rPr>
+              <w:lastRenderedPageBreak/>
               <w:t>Criação da logo digital</w:t>
             </w:r>
           </w:p>
@@ -2813,25 +2971,10 @@
           <w:lang w:eastAsia="pt-BR"/>
         </w:rPr>
       </w:pPr>
-    </w:p>
-    <w:p>
-      <w:pPr>
+      <w:r>
         <w:rPr>
           <w:lang w:eastAsia="pt-BR"/>
         </w:rPr>
-      </w:pPr>
-    </w:p>
-    <w:p>
-      <w:pPr>
-        <w:rPr>
-          <w:lang w:eastAsia="pt-BR"/>
-        </w:rPr>
-      </w:pPr>
-      <w:r>
-        <w:rPr>
-          <w:lang w:eastAsia="pt-BR"/>
-        </w:rPr>
-        <w:lastRenderedPageBreak/>
         <w:t>6.2</w:t>
       </w:r>
     </w:p>
@@ -2851,23 +2994,7 @@
           <w:iCs/>
           <w:color w:val="auto"/>
         </w:rPr>
-        <w:t xml:space="preserve">Cronograma da </w:t>
-      </w:r>
-      <w:r>
-        <w:rPr>
-          <w:i w:val="0"/>
-          <w:iCs/>
-          <w:color w:val="auto"/>
-        </w:rPr>
-        <w:t>segunda</w:t>
-      </w:r>
-      <w:r>
-        <w:rPr>
-          <w:i w:val="0"/>
-          <w:iCs/>
-          <w:color w:val="auto"/>
-        </w:rPr>
-        <w:t xml:space="preserve"> etapa de montagem do projeto:</w:t>
+        <w:t>Cronograma da segunda etapa de montagem do projeto:</w:t>
       </w:r>
     </w:p>
     <w:tbl>
@@ -2973,13 +3100,7 @@
               <w:rPr>
                 <w:lang w:eastAsia="pt-BR"/>
               </w:rPr>
-              <w:t>16</w:t>
-            </w:r>
-            <w:r>
-              <w:rPr>
-                <w:lang w:eastAsia="pt-BR"/>
-              </w:rPr>
-              <w:t xml:space="preserve"> horas</w:t>
+              <w:t>16 horas</w:t>
             </w:r>
           </w:p>
         </w:tc>
@@ -3134,18 +3255,320 @@
               <w:rPr>
                 <w:lang w:eastAsia="pt-BR"/>
               </w:rPr>
-              <w:t xml:space="preserve">8 </w:t>
-            </w:r>
-            <w:r>
-              <w:rPr>
-                <w:lang w:eastAsia="pt-BR"/>
-              </w:rPr>
-              <w:t xml:space="preserve">horas </w:t>
+              <w:t xml:space="preserve">8 horas </w:t>
             </w:r>
           </w:p>
         </w:tc>
       </w:tr>
     </w:tbl>
+    <w:p/>
+    <w:p>
+      <w:pPr>
+        <w:rPr>
+          <w:lang w:eastAsia="pt-BR"/>
+        </w:rPr>
+      </w:pPr>
+      <w:r>
+        <w:rPr>
+          <w:lang w:eastAsia="pt-BR"/>
+        </w:rPr>
+        <w:t>6.</w:t>
+      </w:r>
+      <w:r>
+        <w:rPr>
+          <w:lang w:eastAsia="pt-BR"/>
+        </w:rPr>
+        <w:t>3</w:t>
+      </w:r>
+    </w:p>
+    <w:p>
+      <w:pPr>
+        <w:pStyle w:val="instrucaodepreenchimento"/>
+        <w:ind w:left="360"/>
+        <w:rPr>
+          <w:i w:val="0"/>
+          <w:iCs/>
+          <w:color w:val="auto"/>
+        </w:rPr>
+      </w:pPr>
+      <w:r>
+        <w:rPr>
+          <w:i w:val="0"/>
+          <w:iCs/>
+          <w:color w:val="auto"/>
+        </w:rPr>
+        <w:t>Cronograma da segunda etapa de montagem do projeto:</w:t>
+      </w:r>
+    </w:p>
+    <w:tbl>
+      <w:tblPr>
+        <w:tblStyle w:val="Tabelacomgrade"/>
+        <w:tblW w:w="9118" w:type="dxa"/>
+        <w:tblLook w:val="04A0" w:firstRow="1" w:lastRow="0" w:firstColumn="1" w:lastColumn="0" w:noHBand="0" w:noVBand="1"/>
+      </w:tblPr>
+      <w:tblGrid>
+        <w:gridCol w:w="4559"/>
+        <w:gridCol w:w="4559"/>
+      </w:tblGrid>
+      <w:tr>
+        <w:trPr>
+          <w:trHeight w:val="293"/>
+        </w:trPr>
+        <w:tc>
+          <w:tcPr>
+            <w:tcW w:w="4559" w:type="dxa"/>
+            <w:shd w:val="clear" w:color="auto" w:fill="000000" w:themeFill="text1"/>
+          </w:tcPr>
+          <w:p>
+            <w:pPr>
+              <w:jc w:val="center"/>
+              <w:rPr>
+                <w:lang w:eastAsia="pt-BR"/>
+              </w:rPr>
+            </w:pPr>
+            <w:r>
+              <w:rPr>
+                <w:lang w:eastAsia="pt-BR"/>
+              </w:rPr>
+              <w:t xml:space="preserve">O que foi </w:t>
+            </w:r>
+            <w:r>
+              <w:rPr>
+                <w:rFonts w:ascii="Arial" w:hAnsi="Arial" w:cs="Arial"/>
+                <w:sz w:val="22"/>
+                <w:lang w:eastAsia="pt-BR"/>
+              </w:rPr>
+              <w:t>feito</w:t>
+            </w:r>
+          </w:p>
+        </w:tc>
+        <w:tc>
+          <w:tcPr>
+            <w:tcW w:w="4559" w:type="dxa"/>
+            <w:shd w:val="clear" w:color="auto" w:fill="000000" w:themeFill="text1"/>
+          </w:tcPr>
+          <w:p>
+            <w:pPr>
+              <w:jc w:val="center"/>
+              <w:rPr>
+                <w:lang w:eastAsia="pt-BR"/>
+              </w:rPr>
+            </w:pPr>
+            <w:r>
+              <w:rPr>
+                <w:lang w:eastAsia="pt-BR"/>
+              </w:rPr>
+              <w:t>Tempo</w:t>
+            </w:r>
+          </w:p>
+        </w:tc>
+      </w:tr>
+      <w:tr>
+        <w:trPr>
+          <w:trHeight w:val="293"/>
+        </w:trPr>
+        <w:tc>
+          <w:tcPr>
+            <w:tcW w:w="4559" w:type="dxa"/>
+          </w:tcPr>
+          <w:p>
+            <w:pPr>
+              <w:jc w:val="center"/>
+              <w:rPr>
+                <w:lang w:eastAsia="pt-BR"/>
+              </w:rPr>
+            </w:pPr>
+            <w:r>
+              <w:rPr>
+                <w:lang w:eastAsia="pt-BR"/>
+              </w:rPr>
+              <w:t>Documentação</w:t>
+            </w:r>
+          </w:p>
+        </w:tc>
+        <w:tc>
+          <w:tcPr>
+            <w:tcW w:w="4559" w:type="dxa"/>
+          </w:tcPr>
+          <w:p>
+            <w:pPr>
+              <w:jc w:val="center"/>
+              <w:rPr>
+                <w:lang w:eastAsia="pt-BR"/>
+              </w:rPr>
+            </w:pPr>
+            <w:r>
+              <w:rPr>
+                <w:lang w:eastAsia="pt-BR"/>
+              </w:rPr>
+              <w:t xml:space="preserve">48 </w:t>
+            </w:r>
+            <w:r>
+              <w:rPr>
+                <w:lang w:eastAsia="pt-BR"/>
+              </w:rPr>
+              <w:t>horas</w:t>
+            </w:r>
+          </w:p>
+        </w:tc>
+      </w:tr>
+      <w:tr>
+        <w:trPr>
+          <w:trHeight w:val="280"/>
+        </w:trPr>
+        <w:tc>
+          <w:tcPr>
+            <w:tcW w:w="4559" w:type="dxa"/>
+          </w:tcPr>
+          <w:p>
+            <w:pPr>
+              <w:jc w:val="center"/>
+              <w:rPr>
+                <w:lang w:eastAsia="pt-BR"/>
+              </w:rPr>
+            </w:pPr>
+            <w:r>
+              <w:rPr>
+                <w:lang w:eastAsia="pt-BR"/>
+              </w:rPr>
+              <w:t>Orientação a objeto</w:t>
+            </w:r>
+          </w:p>
+        </w:tc>
+        <w:tc>
+          <w:tcPr>
+            <w:tcW w:w="4559" w:type="dxa"/>
+          </w:tcPr>
+          <w:p>
+            <w:pPr>
+              <w:jc w:val="center"/>
+              <w:rPr>
+                <w:lang w:eastAsia="pt-BR"/>
+              </w:rPr>
+            </w:pPr>
+            <w:r>
+              <w:rPr>
+                <w:lang w:eastAsia="pt-BR"/>
+              </w:rPr>
+              <w:t>32</w:t>
+            </w:r>
+            <w:r>
+              <w:rPr>
+                <w:lang w:eastAsia="pt-BR"/>
+              </w:rPr>
+              <w:t xml:space="preserve"> horas</w:t>
+            </w:r>
+          </w:p>
+        </w:tc>
+      </w:tr>
+      <w:tr>
+        <w:trPr>
+          <w:trHeight w:val="293"/>
+        </w:trPr>
+        <w:tc>
+          <w:tcPr>
+            <w:tcW w:w="4559" w:type="dxa"/>
+          </w:tcPr>
+          <w:p>
+            <w:pPr>
+              <w:jc w:val="center"/>
+              <w:rPr>
+                <w:lang w:eastAsia="pt-BR"/>
+              </w:rPr>
+            </w:pPr>
+            <w:r>
+              <w:rPr>
+                <w:lang w:eastAsia="pt-BR"/>
+              </w:rPr>
+              <w:t>Exercícios de React</w:t>
+            </w:r>
+          </w:p>
+        </w:tc>
+        <w:tc>
+          <w:tcPr>
+            <w:tcW w:w="4559" w:type="dxa"/>
+          </w:tcPr>
+          <w:p>
+            <w:pPr>
+              <w:jc w:val="center"/>
+              <w:rPr>
+                <w:lang w:eastAsia="pt-BR"/>
+              </w:rPr>
+            </w:pPr>
+            <w:r>
+              <w:rPr>
+                <w:lang w:eastAsia="pt-BR"/>
+              </w:rPr>
+              <w:t>32</w:t>
+            </w:r>
+            <w:r>
+              <w:rPr>
+                <w:lang w:eastAsia="pt-BR"/>
+              </w:rPr>
+              <w:t xml:space="preserve"> hora</w:t>
+            </w:r>
+            <w:r>
+              <w:rPr>
+                <w:lang w:eastAsia="pt-BR"/>
+              </w:rPr>
+              <w:t>s</w:t>
+            </w:r>
+            <w:bookmarkStart w:id="6" w:name="_GoBack"/>
+            <w:bookmarkEnd w:id="6"/>
+          </w:p>
+        </w:tc>
+      </w:tr>
+      <w:tr>
+        <w:trPr>
+          <w:trHeight w:val="293"/>
+        </w:trPr>
+        <w:tc>
+          <w:tcPr>
+            <w:tcW w:w="4559" w:type="dxa"/>
+          </w:tcPr>
+          <w:p>
+            <w:pPr>
+              <w:jc w:val="center"/>
+              <w:rPr>
+                <w:lang w:eastAsia="pt-BR"/>
+              </w:rPr>
+            </w:pPr>
+            <w:r>
+              <w:rPr>
+                <w:lang w:eastAsia="pt-BR"/>
+              </w:rPr>
+              <w:t>Criação da tela principal das listas</w:t>
+            </w:r>
+          </w:p>
+        </w:tc>
+        <w:tc>
+          <w:tcPr>
+            <w:tcW w:w="4559" w:type="dxa"/>
+          </w:tcPr>
+          <w:p>
+            <w:pPr>
+              <w:jc w:val="center"/>
+              <w:rPr>
+                <w:lang w:eastAsia="pt-BR"/>
+              </w:rPr>
+            </w:pPr>
+            <w:r>
+              <w:rPr>
+                <w:lang w:eastAsia="pt-BR"/>
+              </w:rPr>
+              <w:t>24</w:t>
+            </w:r>
+            <w:r>
+              <w:rPr>
+                <w:lang w:eastAsia="pt-BR"/>
+              </w:rPr>
+              <w:t xml:space="preserve"> horas </w:t>
+            </w:r>
+          </w:p>
+        </w:tc>
+      </w:tr>
+    </w:tbl>
+    <w:p/>
     <w:p/>
     <w:p/>
     <w:p>
@@ -3156,11 +3579,11 @@
           <w:numId w:val="2"/>
         </w:numPr>
       </w:pPr>
-      <w:bookmarkStart w:id="6" w:name="_Toc126845177"/>
+      <w:bookmarkStart w:id="7" w:name="_Toc126845177"/>
       <w:r>
         <w:t>Gestão de Recursos</w:t>
       </w:r>
-      <w:bookmarkEnd w:id="6"/>
+      <w:bookmarkEnd w:id="7"/>
     </w:p>
     <w:p>
       <w:pPr>
@@ -3170,13 +3593,13 @@
           <w:numId w:val="2"/>
         </w:numPr>
       </w:pPr>
-      <w:bookmarkStart w:id="7" w:name="_Toc249070323"/>
-      <w:bookmarkStart w:id="8" w:name="_Toc126845178"/>
+      <w:bookmarkStart w:id="8" w:name="_Toc249070323"/>
+      <w:bookmarkStart w:id="9" w:name="_Toc126845178"/>
       <w:r>
         <w:t>Definição da Equipe do Projeto</w:t>
       </w:r>
-      <w:bookmarkEnd w:id="7"/>
       <w:bookmarkEnd w:id="8"/>
+      <w:bookmarkEnd w:id="9"/>
     </w:p>
     <w:p/>
     <w:tbl>
@@ -3627,6 +4050,7 @@
               <w:rPr>
                 <w:lang w:eastAsia="pt-BR"/>
               </w:rPr>
+              <w:lastRenderedPageBreak/>
               <w:t>Gerente de Projeto</w:t>
             </w:r>
           </w:p>
@@ -3895,19 +4319,7 @@
               <w:rPr>
                 <w:lang w:eastAsia="pt-BR"/>
               </w:rPr>
-              <w:t>Talita Helena</w:t>
-            </w:r>
-            <w:r>
-              <w:rPr>
-                <w:lang w:eastAsia="pt-BR"/>
-              </w:rPr>
-              <w:t xml:space="preserve"> </w:t>
-            </w:r>
-            <w:r>
-              <w:rPr>
-                <w:lang w:eastAsia="pt-BR"/>
-              </w:rPr>
-              <w:t>e João Pedro</w:t>
+              <w:t>Talita Helena e João Pedro</w:t>
             </w:r>
             <w:r>
               <w:rPr>
@@ -3928,25 +4340,348 @@
     </w:p>
     <w:p>
       <w:pPr>
+        <w:pStyle w:val="Ttulo2"/>
+        <w:ind w:left="567"/>
+      </w:pPr>
+      <w:r>
         <w:rPr>
           <w:lang w:eastAsia="pt-BR"/>
         </w:rPr>
-      </w:pPr>
-    </w:p>
-    <w:p>
-      <w:pPr>
+        <w:t>7.</w:t>
+      </w:r>
+      <w:r>
         <w:rPr>
           <w:lang w:eastAsia="pt-BR"/>
         </w:rPr>
-      </w:pPr>
-    </w:p>
-    <w:p>
-      <w:pPr>
+        <w:t>3</w:t>
+      </w:r>
+      <w:r>
         <w:rPr>
           <w:lang w:eastAsia="pt-BR"/>
         </w:rPr>
-      </w:pPr>
+        <w:t xml:space="preserve"> </w:t>
+      </w:r>
+      <w:r>
+        <w:t>Definição da Equipe do Projeto</w:t>
+      </w:r>
     </w:p>
+    <w:p/>
+    <w:tbl>
+      <w:tblPr>
+        <w:tblStyle w:val="TabeladeLista3"/>
+        <w:tblW w:w="9067" w:type="dxa"/>
+        <w:tblLook w:val="04A0" w:firstRow="1" w:lastRow="0" w:firstColumn="1" w:lastColumn="0" w:noHBand="0" w:noVBand="1"/>
+      </w:tblPr>
+      <w:tblGrid>
+        <w:gridCol w:w="3823"/>
+        <w:gridCol w:w="5244"/>
+      </w:tblGrid>
+      <w:tr>
+        <w:trPr>
+          <w:cnfStyle w:val="100000000000" w:firstRow="1" w:lastRow="0" w:firstColumn="0" w:lastColumn="0" w:oddVBand="0" w:evenVBand="0" w:oddHBand="0" w:evenHBand="0" w:firstRowFirstColumn="0" w:firstRowLastColumn="0" w:lastRowFirstColumn="0" w:lastRowLastColumn="0"/>
+        </w:trPr>
+        <w:tc>
+          <w:tcPr>
+            <w:cnfStyle w:val="001000000100" w:firstRow="0" w:lastRow="0" w:firstColumn="1" w:lastColumn="0" w:oddVBand="0" w:evenVBand="0" w:oddHBand="0" w:evenHBand="0" w:firstRowFirstColumn="1" w:firstRowLastColumn="0" w:lastRowFirstColumn="0" w:lastRowLastColumn="0"/>
+            <w:tcW w:w="3823" w:type="dxa"/>
+            <w:tcBorders>
+              <w:bottom w:val="single" w:sz="4" w:space="0" w:color="auto"/>
+            </w:tcBorders>
+          </w:tcPr>
+          <w:p>
+            <w:pPr>
+              <w:spacing w:before="120" w:after="120"/>
+              <w:jc w:val="center"/>
+              <w:rPr>
+                <w:rFonts w:ascii="Arial" w:hAnsi="Arial" w:cs="Arial"/>
+                <w:b w:val="0"/>
+                <w:bCs w:val="0"/>
+                <w:sz w:val="22"/>
+                <w:lang w:eastAsia="pt-BR"/>
+              </w:rPr>
+            </w:pPr>
+            <w:r>
+              <w:rPr>
+                <w:rFonts w:ascii="Arial" w:hAnsi="Arial" w:cs="Arial"/>
+                <w:b w:val="0"/>
+                <w:bCs w:val="0"/>
+                <w:sz w:val="22"/>
+                <w:lang w:eastAsia="pt-BR"/>
+              </w:rPr>
+              <w:t>Responsabilidades</w:t>
+            </w:r>
+          </w:p>
+        </w:tc>
+        <w:tc>
+          <w:tcPr>
+            <w:tcW w:w="5244" w:type="dxa"/>
+            <w:tcBorders>
+              <w:bottom w:val="single" w:sz="4" w:space="0" w:color="auto"/>
+            </w:tcBorders>
+          </w:tcPr>
+          <w:p>
+            <w:pPr>
+              <w:spacing w:before="120" w:after="120"/>
+              <w:jc w:val="center"/>
+              <w:cnfStyle w:val="100000000000" w:firstRow="1" w:lastRow="0" w:firstColumn="0" w:lastColumn="0" w:oddVBand="0" w:evenVBand="0" w:oddHBand="0" w:evenHBand="0" w:firstRowFirstColumn="0" w:firstRowLastColumn="0" w:lastRowFirstColumn="0" w:lastRowLastColumn="0"/>
+              <w:rPr>
+                <w:rFonts w:ascii="Arial" w:hAnsi="Arial" w:cs="Arial"/>
+                <w:b w:val="0"/>
+                <w:bCs w:val="0"/>
+                <w:sz w:val="22"/>
+                <w:lang w:eastAsia="pt-BR"/>
+              </w:rPr>
+            </w:pPr>
+            <w:r>
+              <w:rPr>
+                <w:rFonts w:ascii="Arial" w:hAnsi="Arial" w:cs="Arial"/>
+                <w:b w:val="0"/>
+                <w:bCs w:val="0"/>
+                <w:sz w:val="22"/>
+                <w:lang w:eastAsia="pt-BR"/>
+              </w:rPr>
+              <w:t>Profissionais da equipe de projeto</w:t>
+            </w:r>
+          </w:p>
+        </w:tc>
+      </w:tr>
+      <w:tr>
+        <w:trPr>
+          <w:cnfStyle w:val="000000100000" w:firstRow="0" w:lastRow="0" w:firstColumn="0" w:lastColumn="0" w:oddVBand="0" w:evenVBand="0" w:oddHBand="1" w:evenHBand="0" w:firstRowFirstColumn="0" w:firstRowLastColumn="0" w:lastRowFirstColumn="0" w:lastRowLastColumn="0"/>
+        </w:trPr>
+        <w:tc>
+          <w:tcPr>
+            <w:cnfStyle w:val="001000000000" w:firstRow="0" w:lastRow="0" w:firstColumn="1" w:lastColumn="0" w:oddVBand="0" w:evenVBand="0" w:oddHBand="0" w:evenHBand="0" w:firstRowFirstColumn="0" w:firstRowLastColumn="0" w:lastRowFirstColumn="0" w:lastRowLastColumn="0"/>
+            <w:tcW w:w="3823" w:type="dxa"/>
+            <w:tcBorders>
+              <w:top w:val="single" w:sz="4" w:space="0" w:color="auto"/>
+              <w:left w:val="single" w:sz="4" w:space="0" w:color="auto"/>
+              <w:bottom w:val="single" w:sz="4" w:space="0" w:color="auto"/>
+              <w:right w:val="single" w:sz="4" w:space="0" w:color="auto"/>
+            </w:tcBorders>
+          </w:tcPr>
+          <w:p>
+            <w:pPr>
+              <w:spacing w:before="120" w:after="120"/>
+              <w:rPr>
+                <w:lang w:eastAsia="pt-BR"/>
+              </w:rPr>
+            </w:pPr>
+            <w:r>
+              <w:rPr>
+                <w:lang w:eastAsia="pt-BR"/>
+              </w:rPr>
+              <w:t>Gerente de Projeto</w:t>
+            </w:r>
+          </w:p>
+        </w:tc>
+        <w:tc>
+          <w:tcPr>
+            <w:tcW w:w="5244" w:type="dxa"/>
+            <w:tcBorders>
+              <w:top w:val="single" w:sz="4" w:space="0" w:color="auto"/>
+              <w:left w:val="single" w:sz="4" w:space="0" w:color="auto"/>
+              <w:bottom w:val="single" w:sz="4" w:space="0" w:color="auto"/>
+              <w:right w:val="single" w:sz="4" w:space="0" w:color="auto"/>
+            </w:tcBorders>
+          </w:tcPr>
+          <w:p>
+            <w:pPr>
+              <w:spacing w:before="120" w:after="120"/>
+              <w:cnfStyle w:val="000000100000" w:firstRow="0" w:lastRow="0" w:firstColumn="0" w:lastColumn="0" w:oddVBand="0" w:evenVBand="0" w:oddHBand="1" w:evenHBand="0" w:firstRowFirstColumn="0" w:firstRowLastColumn="0" w:lastRowFirstColumn="0" w:lastRowLastColumn="0"/>
+              <w:rPr>
+                <w:lang w:eastAsia="pt-BR"/>
+              </w:rPr>
+            </w:pPr>
+            <w:r>
+              <w:rPr>
+                <w:lang w:eastAsia="pt-BR"/>
+              </w:rPr>
+              <w:t>Junior Garcia e Lucas Bueno</w:t>
+            </w:r>
+          </w:p>
+        </w:tc>
+      </w:tr>
+      <w:tr>
+        <w:tc>
+          <w:tcPr>
+            <w:cnfStyle w:val="001000000000" w:firstRow="0" w:lastRow="0" w:firstColumn="1" w:lastColumn="0" w:oddVBand="0" w:evenVBand="0" w:oddHBand="0" w:evenHBand="0" w:firstRowFirstColumn="0" w:firstRowLastColumn="0" w:lastRowFirstColumn="0" w:lastRowLastColumn="0"/>
+            <w:tcW w:w="3823" w:type="dxa"/>
+            <w:tcBorders>
+              <w:top w:val="single" w:sz="4" w:space="0" w:color="auto"/>
+              <w:left w:val="single" w:sz="4" w:space="0" w:color="auto"/>
+              <w:bottom w:val="single" w:sz="4" w:space="0" w:color="auto"/>
+              <w:right w:val="single" w:sz="4" w:space="0" w:color="auto"/>
+            </w:tcBorders>
+          </w:tcPr>
+          <w:p>
+            <w:pPr>
+              <w:spacing w:before="120" w:after="120"/>
+              <w:rPr>
+                <w:lang w:eastAsia="pt-BR"/>
+              </w:rPr>
+            </w:pPr>
+            <w:r>
+              <w:rPr>
+                <w:lang w:eastAsia="pt-BR"/>
+              </w:rPr>
+              <w:t>PO</w:t>
+            </w:r>
+          </w:p>
+        </w:tc>
+        <w:tc>
+          <w:tcPr>
+            <w:tcW w:w="5244" w:type="dxa"/>
+            <w:tcBorders>
+              <w:top w:val="single" w:sz="4" w:space="0" w:color="auto"/>
+              <w:left w:val="single" w:sz="4" w:space="0" w:color="auto"/>
+              <w:bottom w:val="single" w:sz="4" w:space="0" w:color="auto"/>
+              <w:right w:val="single" w:sz="4" w:space="0" w:color="auto"/>
+            </w:tcBorders>
+          </w:tcPr>
+          <w:p>
+            <w:pPr>
+              <w:spacing w:before="120" w:after="120"/>
+              <w:cnfStyle w:val="000000000000" w:firstRow="0" w:lastRow="0" w:firstColumn="0" w:lastColumn="0" w:oddVBand="0" w:evenVBand="0" w:oddHBand="0" w:evenHBand="0" w:firstRowFirstColumn="0" w:firstRowLastColumn="0" w:lastRowFirstColumn="0" w:lastRowLastColumn="0"/>
+              <w:rPr>
+                <w:lang w:eastAsia="pt-BR"/>
+              </w:rPr>
+            </w:pPr>
+            <w:r>
+              <w:rPr>
+                <w:lang w:eastAsia="pt-BR"/>
+              </w:rPr>
+              <w:t>Talita Palomo</w:t>
+            </w:r>
+          </w:p>
+        </w:tc>
+      </w:tr>
+      <w:tr>
+        <w:trPr>
+          <w:cnfStyle w:val="000000100000" w:firstRow="0" w:lastRow="0" w:firstColumn="0" w:lastColumn="0" w:oddVBand="0" w:evenVBand="0" w:oddHBand="1" w:evenHBand="0" w:firstRowFirstColumn="0" w:firstRowLastColumn="0" w:lastRowFirstColumn="0" w:lastRowLastColumn="0"/>
+        </w:trPr>
+        <w:tc>
+          <w:tcPr>
+            <w:cnfStyle w:val="001000000000" w:firstRow="0" w:lastRow="0" w:firstColumn="1" w:lastColumn="0" w:oddVBand="0" w:evenVBand="0" w:oddHBand="0" w:evenHBand="0" w:firstRowFirstColumn="0" w:firstRowLastColumn="0" w:lastRowFirstColumn="0" w:lastRowLastColumn="0"/>
+            <w:tcW w:w="3823" w:type="dxa"/>
+            <w:tcBorders>
+              <w:top w:val="single" w:sz="4" w:space="0" w:color="auto"/>
+              <w:left w:val="single" w:sz="4" w:space="0" w:color="auto"/>
+              <w:bottom w:val="single" w:sz="4" w:space="0" w:color="auto"/>
+              <w:right w:val="single" w:sz="4" w:space="0" w:color="auto"/>
+            </w:tcBorders>
+          </w:tcPr>
+          <w:p>
+            <w:pPr>
+              <w:spacing w:before="120" w:after="120"/>
+              <w:rPr>
+                <w:lang w:eastAsia="pt-BR"/>
+              </w:rPr>
+            </w:pPr>
+            <w:r>
+              <w:rPr>
+                <w:lang w:eastAsia="pt-BR"/>
+              </w:rPr>
+              <w:t>Agilista</w:t>
+            </w:r>
+          </w:p>
+        </w:tc>
+        <w:tc>
+          <w:tcPr>
+            <w:tcW w:w="5244" w:type="dxa"/>
+            <w:tcBorders>
+              <w:top w:val="single" w:sz="4" w:space="0" w:color="auto"/>
+              <w:left w:val="single" w:sz="4" w:space="0" w:color="auto"/>
+              <w:bottom w:val="single" w:sz="4" w:space="0" w:color="auto"/>
+              <w:right w:val="single" w:sz="4" w:space="0" w:color="auto"/>
+            </w:tcBorders>
+          </w:tcPr>
+          <w:p>
+            <w:pPr>
+              <w:spacing w:before="120" w:after="120"/>
+              <w:cnfStyle w:val="000000100000" w:firstRow="0" w:lastRow="0" w:firstColumn="0" w:lastColumn="0" w:oddVBand="0" w:evenVBand="0" w:oddHBand="1" w:evenHBand="0" w:firstRowFirstColumn="0" w:firstRowLastColumn="0" w:lastRowFirstColumn="0" w:lastRowLastColumn="0"/>
+              <w:rPr>
+                <w:lang w:eastAsia="pt-BR"/>
+              </w:rPr>
+            </w:pPr>
+            <w:r>
+              <w:rPr>
+                <w:lang w:eastAsia="pt-BR"/>
+              </w:rPr>
+              <w:t>João Pedro</w:t>
+            </w:r>
+          </w:p>
+        </w:tc>
+      </w:tr>
+      <w:tr>
+        <w:tc>
+          <w:tcPr>
+            <w:cnfStyle w:val="001000000000" w:firstRow="0" w:lastRow="0" w:firstColumn="1" w:lastColumn="0" w:oddVBand="0" w:evenVBand="0" w:oddHBand="0" w:evenHBand="0" w:firstRowFirstColumn="0" w:firstRowLastColumn="0" w:lastRowFirstColumn="0" w:lastRowLastColumn="0"/>
+            <w:tcW w:w="3823" w:type="dxa"/>
+            <w:tcBorders>
+              <w:top w:val="single" w:sz="4" w:space="0" w:color="auto"/>
+              <w:left w:val="single" w:sz="4" w:space="0" w:color="auto"/>
+              <w:bottom w:val="single" w:sz="4" w:space="0" w:color="auto"/>
+              <w:right w:val="single" w:sz="4" w:space="0" w:color="auto"/>
+            </w:tcBorders>
+          </w:tcPr>
+          <w:p>
+            <w:pPr>
+              <w:spacing w:before="120" w:after="120"/>
+              <w:rPr>
+                <w:lang w:eastAsia="pt-BR"/>
+              </w:rPr>
+            </w:pPr>
+            <w:r>
+              <w:rPr>
+                <w:lang w:eastAsia="pt-BR"/>
+              </w:rPr>
+              <w:t>Desenvolvedor</w:t>
+            </w:r>
+          </w:p>
+        </w:tc>
+        <w:tc>
+          <w:tcPr>
+            <w:tcW w:w="5244" w:type="dxa"/>
+            <w:tcBorders>
+              <w:top w:val="single" w:sz="4" w:space="0" w:color="auto"/>
+              <w:left w:val="single" w:sz="4" w:space="0" w:color="auto"/>
+              <w:bottom w:val="single" w:sz="4" w:space="0" w:color="auto"/>
+              <w:right w:val="single" w:sz="4" w:space="0" w:color="auto"/>
+            </w:tcBorders>
+          </w:tcPr>
+          <w:p>
+            <w:pPr>
+              <w:spacing w:before="120" w:after="120"/>
+              <w:cnfStyle w:val="000000000000" w:firstRow="0" w:lastRow="0" w:firstColumn="0" w:lastColumn="0" w:oddVBand="0" w:evenVBand="0" w:oddHBand="0" w:evenHBand="0" w:firstRowFirstColumn="0" w:firstRowLastColumn="0" w:lastRowFirstColumn="0" w:lastRowLastColumn="0"/>
+              <w:rPr>
+                <w:lang w:eastAsia="pt-BR"/>
+              </w:rPr>
+            </w:pPr>
+            <w:r>
+              <w:rPr>
+                <w:lang w:eastAsia="pt-BR"/>
+              </w:rPr>
+              <w:t xml:space="preserve">Letícia Siqueira, Eloá </w:t>
+            </w:r>
+            <w:proofErr w:type="spellStart"/>
+            <w:r>
+              <w:rPr>
+                <w:lang w:eastAsia="pt-BR"/>
+              </w:rPr>
+              <w:t>Miquelini</w:t>
+            </w:r>
+            <w:proofErr w:type="spellEnd"/>
+            <w:r>
+              <w:rPr>
+                <w:lang w:eastAsia="pt-BR"/>
+              </w:rPr>
+              <w:t xml:space="preserve"> e Anna Julia</w:t>
+            </w:r>
+          </w:p>
+        </w:tc>
+      </w:tr>
+    </w:tbl>
     <w:p>
       <w:pPr>
         <w:rPr>
@@ -3956,17 +4691,24 @@
     </w:p>
     <w:p>
       <w:pPr>
+        <w:rPr>
+          <w:lang w:eastAsia="pt-BR"/>
+        </w:rPr>
+      </w:pPr>
+    </w:p>
+    <w:p>
+      <w:pPr>
         <w:pStyle w:val="Ttulo2"/>
         <w:ind w:left="567"/>
       </w:pPr>
-      <w:bookmarkStart w:id="9" w:name="_Toc126845179"/>
+      <w:bookmarkStart w:id="10" w:name="_Toc126845179"/>
       <w:r>
         <w:t xml:space="preserve">1.1 </w:t>
       </w:r>
       <w:r>
         <w:t>Outros Recursos</w:t>
       </w:r>
-      <w:bookmarkEnd w:id="9"/>
+      <w:bookmarkEnd w:id="10"/>
     </w:p>
     <w:p>
       <w:r>
@@ -3975,10 +4717,20 @@
     </w:p>
     <w:p>
       <w:r>
-        <w:t>-Visual Studio Code</w:t>
-      </w:r>
+        <w:t xml:space="preserve">-Visual Studio </w:t>
+      </w:r>
+      <w:proofErr w:type="spellStart"/>
+      <w:r>
+        <w:t>Code</w:t>
+      </w:r>
+      <w:proofErr w:type="spellEnd"/>
       <w:r>
         <w:t>;</w:t>
+      </w:r>
+    </w:p>
+    <w:p>
+      <w:r>
+        <w:t>-Bootstrap;</w:t>
       </w:r>
     </w:p>
     <w:p>
@@ -4017,14 +4769,14 @@
           <w:numId w:val="4"/>
         </w:numPr>
       </w:pPr>
-      <w:bookmarkStart w:id="10" w:name="_Toc126845180"/>
+      <w:bookmarkStart w:id="11" w:name="_Toc126845180"/>
       <w:r>
         <w:t xml:space="preserve">1 </w:t>
       </w:r>
       <w:r>
         <w:t>Stakeholders</w:t>
       </w:r>
-      <w:bookmarkEnd w:id="10"/>
+      <w:bookmarkEnd w:id="11"/>
     </w:p>
     <w:p>
       <w:pPr>
@@ -4261,6 +5013,7 @@
               <w:rPr>
                 <w:lang w:eastAsia="pt-BR"/>
               </w:rPr>
+              <w:lastRenderedPageBreak/>
               <w:t>Diretores</w:t>
             </w:r>
           </w:p>
@@ -4359,10 +5112,7 @@
         <w:pStyle w:val="Ttulo1"/>
       </w:pPr>
       <w:r>
-        <w:t>1.2</w:t>
-      </w:r>
-      <w:r>
-        <w:t xml:space="preserve"> Stakeholders</w:t>
+        <w:t>1.2 Stakeholders</w:t>
       </w:r>
     </w:p>
     <w:p>
@@ -4682,8 +5432,342 @@
               </w:rPr>
               <w:t>Letícia Siqueira</w:t>
             </w:r>
-            <w:bookmarkStart w:id="11" w:name="_GoBack"/>
-            <w:bookmarkEnd w:id="11"/>
+          </w:p>
+        </w:tc>
+      </w:tr>
+    </w:tbl>
+    <w:p/>
+    <w:p>
+      <w:pPr>
+        <w:pStyle w:val="Ttulo1"/>
+      </w:pPr>
+      <w:r>
+        <w:t>1.</w:t>
+      </w:r>
+      <w:r>
+        <w:t>3</w:t>
+      </w:r>
+      <w:r>
+        <w:t xml:space="preserve"> Stakeholders</w:t>
+      </w:r>
+    </w:p>
+    <w:p>
+      <w:pPr>
+        <w:pStyle w:val="instrucaodepreenchimento"/>
+        <w:ind w:left="360"/>
+        <w:rPr>
+          <w:i w:val="0"/>
+          <w:iCs/>
+          <w:color w:val="auto"/>
+        </w:rPr>
+      </w:pPr>
+      <w:r>
+        <w:rPr>
+          <w:i w:val="0"/>
+          <w:iCs/>
+          <w:color w:val="auto"/>
+        </w:rPr>
+        <w:t xml:space="preserve">Preencher a tabela abaixo com os stakeholders do projeto. </w:t>
+      </w:r>
+    </w:p>
+    <w:tbl>
+      <w:tblPr>
+        <w:tblStyle w:val="TabeladeLista3"/>
+        <w:tblW w:w="9067" w:type="dxa"/>
+        <w:tblLook w:val="04A0" w:firstRow="1" w:lastRow="0" w:firstColumn="1" w:lastColumn="0" w:noHBand="0" w:noVBand="1"/>
+      </w:tblPr>
+      <w:tblGrid>
+        <w:gridCol w:w="3823"/>
+        <w:gridCol w:w="5244"/>
+      </w:tblGrid>
+      <w:tr>
+        <w:trPr>
+          <w:cnfStyle w:val="100000000000" w:firstRow="1" w:lastRow="0" w:firstColumn="0" w:lastColumn="0" w:oddVBand="0" w:evenVBand="0" w:oddHBand="0" w:evenHBand="0" w:firstRowFirstColumn="0" w:firstRowLastColumn="0" w:lastRowFirstColumn="0" w:lastRowLastColumn="0"/>
+        </w:trPr>
+        <w:tc>
+          <w:tcPr>
+            <w:cnfStyle w:val="001000000100" w:firstRow="0" w:lastRow="0" w:firstColumn="1" w:lastColumn="0" w:oddVBand="0" w:evenVBand="0" w:oddHBand="0" w:evenHBand="0" w:firstRowFirstColumn="1" w:firstRowLastColumn="0" w:lastRowFirstColumn="0" w:lastRowLastColumn="0"/>
+            <w:tcW w:w="3823" w:type="dxa"/>
+            <w:tcBorders>
+              <w:bottom w:val="single" w:sz="4" w:space="0" w:color="auto"/>
+            </w:tcBorders>
+          </w:tcPr>
+          <w:p>
+            <w:pPr>
+              <w:spacing w:before="120" w:after="120"/>
+              <w:jc w:val="center"/>
+              <w:rPr>
+                <w:rFonts w:ascii="Arial" w:hAnsi="Arial" w:cs="Arial"/>
+                <w:b w:val="0"/>
+                <w:bCs w:val="0"/>
+                <w:sz w:val="22"/>
+                <w:lang w:eastAsia="pt-BR"/>
+              </w:rPr>
+            </w:pPr>
+            <w:r>
+              <w:rPr>
+                <w:rFonts w:ascii="Arial" w:hAnsi="Arial" w:cs="Arial"/>
+                <w:b w:val="0"/>
+                <w:bCs w:val="0"/>
+                <w:sz w:val="22"/>
+                <w:lang w:eastAsia="pt-BR"/>
+              </w:rPr>
+              <w:t>Stakeholder</w:t>
+            </w:r>
+          </w:p>
+        </w:tc>
+        <w:tc>
+          <w:tcPr>
+            <w:tcW w:w="5244" w:type="dxa"/>
+            <w:tcBorders>
+              <w:bottom w:val="single" w:sz="4" w:space="0" w:color="auto"/>
+            </w:tcBorders>
+          </w:tcPr>
+          <w:p>
+            <w:pPr>
+              <w:spacing w:before="120" w:after="120"/>
+              <w:jc w:val="center"/>
+              <w:cnfStyle w:val="100000000000" w:firstRow="1" w:lastRow="0" w:firstColumn="0" w:lastColumn="0" w:oddVBand="0" w:evenVBand="0" w:oddHBand="0" w:evenHBand="0" w:firstRowFirstColumn="0" w:firstRowLastColumn="0" w:lastRowFirstColumn="0" w:lastRowLastColumn="0"/>
+              <w:rPr>
+                <w:rFonts w:ascii="Arial" w:hAnsi="Arial" w:cs="Arial"/>
+                <w:b w:val="0"/>
+                <w:bCs w:val="0"/>
+                <w:sz w:val="22"/>
+                <w:lang w:eastAsia="pt-BR"/>
+              </w:rPr>
+            </w:pPr>
+            <w:r>
+              <w:rPr>
+                <w:rFonts w:ascii="Arial" w:hAnsi="Arial" w:cs="Arial"/>
+                <w:b w:val="0"/>
+                <w:bCs w:val="0"/>
+                <w:sz w:val="22"/>
+                <w:lang w:eastAsia="pt-BR"/>
+              </w:rPr>
+              <w:t>Responsabilidade</w:t>
+            </w:r>
+          </w:p>
+        </w:tc>
+      </w:tr>
+      <w:tr>
+        <w:trPr>
+          <w:cnfStyle w:val="000000100000" w:firstRow="0" w:lastRow="0" w:firstColumn="0" w:lastColumn="0" w:oddVBand="0" w:evenVBand="0" w:oddHBand="1" w:evenHBand="0" w:firstRowFirstColumn="0" w:firstRowLastColumn="0" w:lastRowFirstColumn="0" w:lastRowLastColumn="0"/>
+        </w:trPr>
+        <w:tc>
+          <w:tcPr>
+            <w:cnfStyle w:val="001000000000" w:firstRow="0" w:lastRow="0" w:firstColumn="1" w:lastColumn="0" w:oddVBand="0" w:evenVBand="0" w:oddHBand="0" w:evenHBand="0" w:firstRowFirstColumn="0" w:firstRowLastColumn="0" w:lastRowFirstColumn="0" w:lastRowLastColumn="0"/>
+            <w:tcW w:w="3823" w:type="dxa"/>
+            <w:tcBorders>
+              <w:top w:val="single" w:sz="4" w:space="0" w:color="auto"/>
+              <w:left w:val="single" w:sz="4" w:space="0" w:color="auto"/>
+              <w:bottom w:val="single" w:sz="4" w:space="0" w:color="auto"/>
+              <w:right w:val="single" w:sz="4" w:space="0" w:color="auto"/>
+            </w:tcBorders>
+          </w:tcPr>
+          <w:p>
+            <w:pPr>
+              <w:spacing w:before="120" w:after="120"/>
+              <w:rPr>
+                <w:lang w:eastAsia="pt-BR"/>
+              </w:rPr>
+            </w:pPr>
+            <w:r>
+              <w:rPr>
+                <w:lang w:eastAsia="pt-BR"/>
+              </w:rPr>
+              <w:t>Patrocinador do Projeto</w:t>
+            </w:r>
+          </w:p>
+        </w:tc>
+        <w:tc>
+          <w:tcPr>
+            <w:tcW w:w="5244" w:type="dxa"/>
+            <w:tcBorders>
+              <w:top w:val="single" w:sz="4" w:space="0" w:color="auto"/>
+              <w:left w:val="single" w:sz="4" w:space="0" w:color="auto"/>
+              <w:bottom w:val="single" w:sz="4" w:space="0" w:color="auto"/>
+              <w:right w:val="single" w:sz="4" w:space="0" w:color="auto"/>
+            </w:tcBorders>
+          </w:tcPr>
+          <w:p>
+            <w:pPr>
+              <w:spacing w:before="120" w:after="120"/>
+              <w:cnfStyle w:val="000000100000" w:firstRow="0" w:lastRow="0" w:firstColumn="0" w:lastColumn="0" w:oddVBand="0" w:evenVBand="0" w:oddHBand="1" w:evenHBand="0" w:firstRowFirstColumn="0" w:firstRowLastColumn="0" w:lastRowFirstColumn="0" w:lastRowLastColumn="0"/>
+              <w:rPr>
+                <w:lang w:eastAsia="pt-BR"/>
+              </w:rPr>
+            </w:pPr>
+            <w:r>
+              <w:rPr>
+                <w:lang w:eastAsia="pt-BR"/>
+              </w:rPr>
+              <w:t>SENAI/SESI</w:t>
+            </w:r>
+          </w:p>
+        </w:tc>
+      </w:tr>
+      <w:tr>
+        <w:tc>
+          <w:tcPr>
+            <w:cnfStyle w:val="001000000000" w:firstRow="0" w:lastRow="0" w:firstColumn="1" w:lastColumn="0" w:oddVBand="0" w:evenVBand="0" w:oddHBand="0" w:evenHBand="0" w:firstRowFirstColumn="0" w:firstRowLastColumn="0" w:lastRowFirstColumn="0" w:lastRowLastColumn="0"/>
+            <w:tcW w:w="3823" w:type="dxa"/>
+            <w:tcBorders>
+              <w:top w:val="single" w:sz="4" w:space="0" w:color="auto"/>
+              <w:left w:val="single" w:sz="4" w:space="0" w:color="auto"/>
+              <w:bottom w:val="single" w:sz="4" w:space="0" w:color="auto"/>
+              <w:right w:val="single" w:sz="4" w:space="0" w:color="auto"/>
+            </w:tcBorders>
+          </w:tcPr>
+          <w:p>
+            <w:pPr>
+              <w:spacing w:before="120" w:after="120"/>
+              <w:rPr>
+                <w:lang w:eastAsia="pt-BR"/>
+              </w:rPr>
+            </w:pPr>
+            <w:r>
+              <w:rPr>
+                <w:lang w:eastAsia="pt-BR"/>
+              </w:rPr>
+              <w:t>Coordenador do Projeto</w:t>
+            </w:r>
+          </w:p>
+        </w:tc>
+        <w:tc>
+          <w:tcPr>
+            <w:tcW w:w="5244" w:type="dxa"/>
+            <w:tcBorders>
+              <w:top w:val="single" w:sz="4" w:space="0" w:color="auto"/>
+              <w:left w:val="single" w:sz="4" w:space="0" w:color="auto"/>
+              <w:bottom w:val="single" w:sz="4" w:space="0" w:color="auto"/>
+              <w:right w:val="single" w:sz="4" w:space="0" w:color="auto"/>
+            </w:tcBorders>
+          </w:tcPr>
+          <w:p>
+            <w:pPr>
+              <w:spacing w:before="120" w:after="120"/>
+              <w:cnfStyle w:val="000000000000" w:firstRow="0" w:lastRow="0" w:firstColumn="0" w:lastColumn="0" w:oddVBand="0" w:evenVBand="0" w:oddHBand="0" w:evenHBand="0" w:firstRowFirstColumn="0" w:firstRowLastColumn="0" w:lastRowFirstColumn="0" w:lastRowLastColumn="0"/>
+              <w:rPr>
+                <w:lang w:eastAsia="pt-BR"/>
+              </w:rPr>
+            </w:pPr>
+            <w:r>
+              <w:rPr>
+                <w:lang w:eastAsia="pt-BR"/>
+              </w:rPr>
+              <w:t>Junior Garcia e Lucas Bueno</w:t>
+            </w:r>
+          </w:p>
+        </w:tc>
+      </w:tr>
+      <w:tr>
+        <w:trPr>
+          <w:cnfStyle w:val="000000100000" w:firstRow="0" w:lastRow="0" w:firstColumn="0" w:lastColumn="0" w:oddVBand="0" w:evenVBand="0" w:oddHBand="1" w:evenHBand="0" w:firstRowFirstColumn="0" w:firstRowLastColumn="0" w:lastRowFirstColumn="0" w:lastRowLastColumn="0"/>
+        </w:trPr>
+        <w:tc>
+          <w:tcPr>
+            <w:cnfStyle w:val="001000000000" w:firstRow="0" w:lastRow="0" w:firstColumn="1" w:lastColumn="0" w:oddVBand="0" w:evenVBand="0" w:oddHBand="0" w:evenHBand="0" w:firstRowFirstColumn="0" w:firstRowLastColumn="0" w:lastRowFirstColumn="0" w:lastRowLastColumn="0"/>
+            <w:tcW w:w="3823" w:type="dxa"/>
+            <w:tcBorders>
+              <w:top w:val="single" w:sz="4" w:space="0" w:color="auto"/>
+              <w:left w:val="single" w:sz="4" w:space="0" w:color="auto"/>
+              <w:bottom w:val="single" w:sz="4" w:space="0" w:color="auto"/>
+              <w:right w:val="single" w:sz="4" w:space="0" w:color="auto"/>
+            </w:tcBorders>
+          </w:tcPr>
+          <w:p>
+            <w:pPr>
+              <w:spacing w:before="120" w:after="120"/>
+              <w:rPr>
+                <w:lang w:eastAsia="pt-BR"/>
+              </w:rPr>
+            </w:pPr>
+            <w:r>
+              <w:rPr>
+                <w:lang w:eastAsia="pt-BR"/>
+              </w:rPr>
+              <w:t>Diretores</w:t>
+            </w:r>
+          </w:p>
+        </w:tc>
+        <w:tc>
+          <w:tcPr>
+            <w:tcW w:w="5244" w:type="dxa"/>
+            <w:tcBorders>
+              <w:top w:val="single" w:sz="4" w:space="0" w:color="auto"/>
+              <w:left w:val="single" w:sz="4" w:space="0" w:color="auto"/>
+              <w:bottom w:val="single" w:sz="4" w:space="0" w:color="auto"/>
+              <w:right w:val="single" w:sz="4" w:space="0" w:color="auto"/>
+            </w:tcBorders>
+          </w:tcPr>
+          <w:p>
+            <w:pPr>
+              <w:spacing w:before="120" w:after="120"/>
+              <w:cnfStyle w:val="000000100000" w:firstRow="0" w:lastRow="0" w:firstColumn="0" w:lastColumn="0" w:oddVBand="0" w:evenVBand="0" w:oddHBand="1" w:evenHBand="0" w:firstRowFirstColumn="0" w:firstRowLastColumn="0" w:lastRowFirstColumn="0" w:lastRowLastColumn="0"/>
+              <w:rPr>
+                <w:lang w:eastAsia="pt-BR"/>
+              </w:rPr>
+            </w:pPr>
+            <w:r>
+              <w:rPr>
+                <w:lang w:eastAsia="pt-BR"/>
+              </w:rPr>
+              <w:t>Lucas Bueno e Junior Garcia</w:t>
+            </w:r>
+          </w:p>
+        </w:tc>
+      </w:tr>
+      <w:tr>
+        <w:tc>
+          <w:tcPr>
+            <w:cnfStyle w:val="001000000000" w:firstRow="0" w:lastRow="0" w:firstColumn="1" w:lastColumn="0" w:oddVBand="0" w:evenVBand="0" w:oddHBand="0" w:evenHBand="0" w:firstRowFirstColumn="0" w:firstRowLastColumn="0" w:lastRowFirstColumn="0" w:lastRowLastColumn="0"/>
+            <w:tcW w:w="3823" w:type="dxa"/>
+            <w:tcBorders>
+              <w:top w:val="single" w:sz="4" w:space="0" w:color="auto"/>
+              <w:left w:val="single" w:sz="4" w:space="0" w:color="auto"/>
+              <w:bottom w:val="single" w:sz="4" w:space="0" w:color="auto"/>
+              <w:right w:val="single" w:sz="4" w:space="0" w:color="auto"/>
+            </w:tcBorders>
+          </w:tcPr>
+          <w:p>
+            <w:pPr>
+              <w:spacing w:before="120" w:after="120"/>
+              <w:rPr>
+                <w:lang w:eastAsia="pt-BR"/>
+              </w:rPr>
+            </w:pPr>
+            <w:r>
+              <w:rPr>
+                <w:lang w:eastAsia="pt-BR"/>
+              </w:rPr>
+              <w:t>Gerente de Projeto</w:t>
+            </w:r>
+          </w:p>
+        </w:tc>
+        <w:tc>
+          <w:tcPr>
+            <w:tcW w:w="5244" w:type="dxa"/>
+            <w:tcBorders>
+              <w:top w:val="single" w:sz="4" w:space="0" w:color="auto"/>
+              <w:left w:val="single" w:sz="4" w:space="0" w:color="auto"/>
+              <w:bottom w:val="single" w:sz="4" w:space="0" w:color="auto"/>
+              <w:right w:val="single" w:sz="4" w:space="0" w:color="auto"/>
+            </w:tcBorders>
+          </w:tcPr>
+          <w:p>
+            <w:pPr>
+              <w:spacing w:before="120" w:after="120"/>
+              <w:cnfStyle w:val="000000000000" w:firstRow="0" w:lastRow="0" w:firstColumn="0" w:lastColumn="0" w:oddVBand="0" w:evenVBand="0" w:oddHBand="0" w:evenHBand="0" w:firstRowFirstColumn="0" w:firstRowLastColumn="0" w:lastRowFirstColumn="0" w:lastRowLastColumn="0"/>
+              <w:rPr>
+                <w:lang w:eastAsia="pt-BR"/>
+              </w:rPr>
+            </w:pPr>
+            <w:r>
+              <w:rPr>
+                <w:lang w:eastAsia="pt-BR"/>
+              </w:rPr>
+              <w:t>Talita Palomo</w:t>
+            </w:r>
           </w:p>
         </w:tc>
       </w:tr>
@@ -6946,7 +8030,7 @@
 </file>
 
 <file path=customXml/itemProps1.xml><?xml version="1.0" encoding="utf-8"?>
-<ds:datastoreItem xmlns:ds="http://schemas.openxmlformats.org/officeDocument/2006/customXml" ds:itemID="{BB728DF3-9581-4B05-8EC4-492E3BCF8661}">
+<ds:datastoreItem xmlns:ds="http://schemas.openxmlformats.org/officeDocument/2006/customXml" ds:itemID="{ED79CF25-4640-4C74-8C36-BA537E4A2AAE}">
   <ds:schemaRefs>
     <ds:schemaRef ds:uri="http://schemas.openxmlformats.org/officeDocument/2006/bibliography"/>
   </ds:schemaRefs>

</xml_diff>